<commit_message>
adicionado pesquisa sobre algoritmos/logica
</commit_message>
<xml_diff>
--- a/algoritmos e lógica de programação.docx
+++ b/algoritmos e lógica de programação.docx
@@ -1294,31 +1294,1146 @@
         </w:rPr>
         <w:t>..............</w:t>
       </w:r>
+      <w:r>
+        <w:rPr>
+          <w:color w:val="0D0D0D"/>
+          <w:sz w:val="24"/>
+          <w:szCs w:val="24"/>
+          <w:highlight w:val="white"/>
+        </w:rPr>
+        <w:t>.................4</w:t>
+      </w:r>
+    </w:p>
+    <w:p>
+      <w:pPr>
+        <w:spacing w:line="360" w:lineRule="auto"/>
+        <w:rPr>
+          <w:b/>
+          <w:color w:val="0D0D0D"/>
+          <w:sz w:val="28"/>
+          <w:szCs w:val="28"/>
+          <w:highlight w:val="white"/>
+        </w:rPr>
+      </w:pPr>
+    </w:p>
+    <w:p/>
+    <w:p/>
+    <w:p/>
+    <w:p/>
+    <w:p/>
+    <w:p/>
+    <w:p/>
+    <w:p/>
+    <w:p/>
+    <w:p/>
+    <w:p/>
+    <w:p/>
+    <w:p/>
+    <w:p>
+      <w:pPr>
+        <w:rPr>
+          <w:b/>
+          <w:sz w:val="24"/>
+          <w:szCs w:val="24"/>
+        </w:rPr>
+      </w:pPr>
+      <w:r>
+        <w:rPr>
+          <w:b/>
+          <w:sz w:val="24"/>
+          <w:szCs w:val="24"/>
+        </w:rPr>
+        <w:lastRenderedPageBreak/>
+        <w:t>ALGORITMO</w:t>
+      </w:r>
+    </w:p>
+    <w:p>
+      <w:pPr>
+        <w:rPr>
+          <w:sz w:val="24"/>
+          <w:szCs w:val="24"/>
+        </w:rPr>
+      </w:pPr>
+    </w:p>
+    <w:p>
+      <w:pPr>
+        <w:rPr>
+          <w:color w:val="0D0D0D"/>
+          <w:sz w:val="24"/>
+          <w:szCs w:val="24"/>
+          <w:highlight w:val="white"/>
+        </w:rPr>
+      </w:pPr>
+      <w:r>
+        <w:rPr>
+          <w:color w:val="0D0D0D"/>
+          <w:sz w:val="24"/>
+          <w:szCs w:val="24"/>
+          <w:highlight w:val="white"/>
+        </w:rPr>
+        <w:t>DEFINIÇÃO DE ALGORITMOS E SUA IMPORTÂNCIA NA PROGRAMAÇÃO</w:t>
+      </w:r>
+    </w:p>
+    <w:p>
+      <w:pPr>
+        <w:rPr>
+          <w:color w:val="0D0D0D"/>
+          <w:sz w:val="24"/>
+          <w:szCs w:val="24"/>
+          <w:highlight w:val="white"/>
+        </w:rPr>
+      </w:pPr>
+    </w:p>
+    <w:p>
+      <w:pPr>
+        <w:rPr>
+          <w:color w:val="000000"/>
+          <w:sz w:val="24"/>
+          <w:szCs w:val="24"/>
+          <w:shd w:val="clear" w:color="auto" w:fill="FFFFFF"/>
+        </w:rPr>
+      </w:pPr>
+      <w:r>
+        <w:rPr>
+          <w:color w:val="000000"/>
+          <w:sz w:val="24"/>
+          <w:szCs w:val="24"/>
+          <w:shd w:val="clear" w:color="auto" w:fill="FFFFFF"/>
+        </w:rPr>
+        <w:t>Algoritmo</w:t>
+      </w:r>
+    </w:p>
+    <w:p>
+      <w:pPr>
+        <w:rPr>
+          <w:color w:val="000000"/>
+          <w:sz w:val="24"/>
+          <w:szCs w:val="24"/>
+          <w:shd w:val="clear" w:color="auto" w:fill="FFFFFF"/>
+        </w:rPr>
+      </w:pPr>
+    </w:p>
+    <w:p>
+      <w:pPr>
+        <w:jc w:val="both"/>
+        <w:rPr>
+          <w:sz w:val="24"/>
+          <w:szCs w:val="24"/>
+        </w:rPr>
+      </w:pPr>
+      <w:r>
+        <w:rPr>
+          <w:color w:val="000000"/>
+          <w:sz w:val="24"/>
+          <w:szCs w:val="24"/>
+          <w:shd w:val="clear" w:color="auto" w:fill="FFFFFF"/>
+        </w:rPr>
+        <w:t xml:space="preserve">É uma forma de mostrar como concluir uma tarefa ou resolver um problema. Algoritmos são usados ​​em computação, processamento de dados e otimização em vários campos, como ciência da computação, matemática e engenharia. É importante no desenvolvimento de computadores e </w:t>
+      </w:r>
+      <w:proofErr w:type="spellStart"/>
+      <w:r>
+        <w:rPr>
+          <w:color w:val="000000"/>
+          <w:sz w:val="24"/>
+          <w:szCs w:val="24"/>
+          <w:shd w:val="clear" w:color="auto" w:fill="FFFFFF"/>
+        </w:rPr>
+        <w:t>software</w:t>
+      </w:r>
+      <w:proofErr w:type="spellEnd"/>
+      <w:r>
+        <w:rPr>
+          <w:color w:val="000000"/>
+          <w:sz w:val="24"/>
+          <w:szCs w:val="24"/>
+          <w:shd w:val="clear" w:color="auto" w:fill="FFFFFF"/>
+        </w:rPr>
+        <w:t xml:space="preserve"> porque ajuda a definir como os programas funcionam.</w:t>
+      </w:r>
+    </w:p>
+    <w:p>
+      <w:pPr>
+        <w:rPr>
+          <w:b/>
+        </w:rPr>
+      </w:pPr>
+    </w:p>
+    <w:p>
+      <w:pPr>
+        <w:rPr>
+          <w:sz w:val="24"/>
+          <w:szCs w:val="24"/>
+        </w:rPr>
+      </w:pPr>
+      <w:r>
+        <w:rPr>
+          <w:sz w:val="24"/>
+          <w:szCs w:val="24"/>
+        </w:rPr>
+        <w:t>Importância na programação</w:t>
+      </w:r>
+      <w:r>
+        <w:rPr>
+          <w:sz w:val="24"/>
+          <w:szCs w:val="24"/>
+        </w:rPr>
+        <w:t>:</w:t>
+      </w:r>
+    </w:p>
+    <w:p>
+      <w:pPr>
+        <w:rPr>
+          <w:sz w:val="24"/>
+          <w:szCs w:val="24"/>
+        </w:rPr>
+      </w:pPr>
+    </w:p>
+    <w:p>
+      <w:pPr>
+        <w:jc w:val="both"/>
+        <w:rPr>
+          <w:color w:val="000000"/>
+          <w:sz w:val="24"/>
+          <w:szCs w:val="24"/>
+          <w:shd w:val="clear" w:color="auto" w:fill="FFFFFF"/>
+        </w:rPr>
+      </w:pPr>
+      <w:r>
+        <w:rPr>
+          <w:color w:val="000000"/>
+          <w:sz w:val="24"/>
+          <w:szCs w:val="24"/>
+          <w:shd w:val="clear" w:color="auto" w:fill="FFFFFF"/>
+        </w:rPr>
+        <w:t>1. Resolução de problemas</w:t>
+      </w:r>
+      <w:r>
+        <w:rPr>
+          <w:color w:val="000000"/>
+          <w:sz w:val="24"/>
+          <w:szCs w:val="24"/>
+          <w:shd w:val="clear" w:color="auto" w:fill="FFFFFF"/>
+        </w:rPr>
+        <w:t xml:space="preserve">: </w:t>
+      </w:r>
+      <w:r>
+        <w:rPr>
+          <w:color w:val="000000"/>
+          <w:sz w:val="24"/>
+          <w:szCs w:val="24"/>
+          <w:shd w:val="clear" w:color="auto" w:fill="FFFFFF"/>
+        </w:rPr>
+        <w:t>Algoritmos são formas estruturadas de resolver problemas. Ajuda os desenvolvedores a dividir tarefas complexas em partes mais simples e gerenciáveis.</w:t>
+      </w:r>
+    </w:p>
+    <w:p>
+      <w:pPr>
+        <w:jc w:val="both"/>
+        <w:rPr>
+          <w:color w:val="000000"/>
+          <w:sz w:val="24"/>
+          <w:szCs w:val="24"/>
+          <w:shd w:val="clear" w:color="auto" w:fill="FFFFFF"/>
+        </w:rPr>
+      </w:pPr>
+      <w:r>
+        <w:rPr>
+          <w:color w:val="000000"/>
+          <w:sz w:val="24"/>
+          <w:szCs w:val="24"/>
+          <w:shd w:val="clear" w:color="auto" w:fill="FFFFFF"/>
+        </w:rPr>
+        <w:t xml:space="preserve"> </w:t>
+      </w:r>
+    </w:p>
+    <w:p>
+      <w:pPr>
+        <w:jc w:val="both"/>
+        <w:rPr>
+          <w:color w:val="000000"/>
+          <w:sz w:val="24"/>
+          <w:szCs w:val="24"/>
+          <w:shd w:val="clear" w:color="auto" w:fill="FFFFFF"/>
+        </w:rPr>
+      </w:pPr>
+      <w:r>
+        <w:rPr>
+          <w:color w:val="000000"/>
+          <w:sz w:val="24"/>
+          <w:szCs w:val="24"/>
+          <w:shd w:val="clear" w:color="auto" w:fill="FFFFFF"/>
+        </w:rPr>
+        <w:t>2.</w:t>
+      </w:r>
+      <w:r>
+        <w:rPr>
+          <w:color w:val="000000"/>
+          <w:sz w:val="24"/>
+          <w:szCs w:val="24"/>
+          <w:shd w:val="clear" w:color="auto" w:fill="FFFFFF"/>
+        </w:rPr>
+        <w:t xml:space="preserve"> </w:t>
+      </w:r>
+      <w:r>
+        <w:rPr>
+          <w:color w:val="000000"/>
+          <w:sz w:val="24"/>
+          <w:szCs w:val="24"/>
+          <w:shd w:val="clear" w:color="auto" w:fill="FFFFFF"/>
+        </w:rPr>
+        <w:t>Início:</w:t>
+      </w:r>
+      <w:r>
+        <w:rPr>
+          <w:color w:val="000000"/>
+          <w:sz w:val="24"/>
+          <w:szCs w:val="24"/>
+          <w:shd w:val="clear" w:color="auto" w:fill="FFFFFF"/>
+        </w:rPr>
+        <w:t xml:space="preserve"> </w:t>
+      </w:r>
+      <w:r>
+        <w:rPr>
+          <w:color w:val="000000"/>
+          <w:sz w:val="24"/>
+          <w:szCs w:val="24"/>
+          <w:shd w:val="clear" w:color="auto" w:fill="FFFFFF"/>
+        </w:rPr>
+        <w:t>Bons algoritmos são importantes para garantir um melhor desempenho do programa.</w:t>
+      </w:r>
+    </w:p>
+    <w:p>
+      <w:pPr>
+        <w:jc w:val="both"/>
+        <w:rPr>
+          <w:color w:val="000000"/>
+          <w:sz w:val="24"/>
+          <w:szCs w:val="24"/>
+          <w:shd w:val="clear" w:color="auto" w:fill="FFFFFF"/>
+        </w:rPr>
+      </w:pPr>
+    </w:p>
+    <w:p>
+      <w:pPr>
+        <w:jc w:val="both"/>
+        <w:rPr>
+          <w:color w:val="000000"/>
+          <w:sz w:val="24"/>
+          <w:szCs w:val="24"/>
+          <w:shd w:val="clear" w:color="auto" w:fill="FFFFFF"/>
+        </w:rPr>
+      </w:pPr>
+      <w:r>
+        <w:rPr>
+          <w:color w:val="000000"/>
+          <w:sz w:val="24"/>
+          <w:szCs w:val="24"/>
+          <w:shd w:val="clear" w:color="auto" w:fill="FFFFFF"/>
+        </w:rPr>
+        <w:t xml:space="preserve"> 3.</w:t>
+      </w:r>
+      <w:r>
+        <w:rPr>
+          <w:color w:val="000000"/>
+          <w:sz w:val="24"/>
+          <w:szCs w:val="24"/>
+          <w:shd w:val="clear" w:color="auto" w:fill="FFFFFF"/>
+        </w:rPr>
+        <w:t xml:space="preserve"> </w:t>
+      </w:r>
+      <w:r>
+        <w:rPr>
+          <w:color w:val="000000"/>
+          <w:sz w:val="24"/>
+          <w:szCs w:val="24"/>
+          <w:shd w:val="clear" w:color="auto" w:fill="FFFFFF"/>
+        </w:rPr>
+        <w:t>Reutilização de código: Algoritmos modulares bem definidos que facilitam a reutilização de código. Os moderadores podem economizar tempo e esforço usando algoritmos em outras partes do projeto ou em outros projetos.</w:t>
+      </w:r>
+    </w:p>
+    <w:p>
+      <w:pPr>
+        <w:jc w:val="both"/>
+        <w:rPr>
+          <w:color w:val="000000"/>
+          <w:sz w:val="24"/>
+          <w:szCs w:val="24"/>
+          <w:shd w:val="clear" w:color="auto" w:fill="FFFFFF"/>
+        </w:rPr>
+      </w:pPr>
+    </w:p>
+    <w:p>
+      <w:pPr>
+        <w:jc w:val="both"/>
+        <w:rPr>
+          <w:color w:val="000000"/>
+          <w:sz w:val="24"/>
+          <w:szCs w:val="24"/>
+          <w:shd w:val="clear" w:color="auto" w:fill="FFFFFF"/>
+        </w:rPr>
+      </w:pPr>
+      <w:r>
+        <w:rPr>
+          <w:color w:val="000000"/>
+          <w:sz w:val="24"/>
+          <w:szCs w:val="24"/>
+          <w:shd w:val="clear" w:color="auto" w:fill="FFFFFF"/>
+        </w:rPr>
+        <w:t xml:space="preserve"> 4.</w:t>
+      </w:r>
+      <w:r>
+        <w:rPr>
+          <w:color w:val="000000"/>
+          <w:sz w:val="24"/>
+          <w:szCs w:val="24"/>
+          <w:shd w:val="clear" w:color="auto" w:fill="FFFFFF"/>
+        </w:rPr>
+        <w:t xml:space="preserve"> </w:t>
+      </w:r>
+      <w:r>
+        <w:rPr>
+          <w:color w:val="000000"/>
+          <w:sz w:val="24"/>
+          <w:szCs w:val="24"/>
+          <w:shd w:val="clear" w:color="auto" w:fill="FFFFFF"/>
+        </w:rPr>
+        <w:t xml:space="preserve">Manutenção de código: Algoritmos simples e bem escritos que cuidam da manutenção de código. </w:t>
+      </w:r>
+    </w:p>
+    <w:p>
+      <w:pPr>
+        <w:jc w:val="both"/>
+        <w:rPr>
+          <w:color w:val="000000"/>
+          <w:sz w:val="24"/>
+          <w:szCs w:val="24"/>
+          <w:shd w:val="clear" w:color="auto" w:fill="FFFFFF"/>
+        </w:rPr>
+      </w:pPr>
+    </w:p>
+    <w:p>
+      <w:pPr>
+        <w:jc w:val="both"/>
+        <w:rPr>
+          <w:color w:val="000000"/>
+          <w:sz w:val="24"/>
+          <w:szCs w:val="24"/>
+          <w:shd w:val="clear" w:color="auto" w:fill="FFFFFF"/>
+        </w:rPr>
+      </w:pPr>
+      <w:r>
+        <w:rPr>
+          <w:color w:val="000000"/>
+          <w:sz w:val="24"/>
+          <w:szCs w:val="24"/>
+          <w:shd w:val="clear" w:color="auto" w:fill="FFFFFF"/>
+        </w:rPr>
+        <w:t>5.</w:t>
+      </w:r>
+      <w:r>
+        <w:rPr>
+          <w:color w:val="000000"/>
+          <w:sz w:val="24"/>
+          <w:szCs w:val="24"/>
+          <w:shd w:val="clear" w:color="auto" w:fill="FFFFFF"/>
+        </w:rPr>
+        <w:t xml:space="preserve"> </w:t>
+      </w:r>
+      <w:r>
+        <w:rPr>
+          <w:color w:val="000000"/>
+          <w:sz w:val="24"/>
+          <w:szCs w:val="24"/>
+          <w:shd w:val="clear" w:color="auto" w:fill="FFFFFF"/>
+        </w:rPr>
+        <w:t xml:space="preserve">Programação de aprendizagem: Algoritmos são uma parte importante da programação de aprendizagem. </w:t>
+      </w:r>
+    </w:p>
+    <w:p>
+      <w:pPr>
+        <w:jc w:val="both"/>
+        <w:rPr>
+          <w:color w:val="000000"/>
+          <w:sz w:val="24"/>
+          <w:szCs w:val="24"/>
+          <w:shd w:val="clear" w:color="auto" w:fill="FFFFFF"/>
+        </w:rPr>
+      </w:pPr>
+    </w:p>
+    <w:p>
+      <w:pPr>
+        <w:jc w:val="both"/>
+        <w:rPr>
+          <w:color w:val="000000"/>
+          <w:sz w:val="24"/>
+          <w:szCs w:val="24"/>
+          <w:shd w:val="clear" w:color="auto" w:fill="FFFFFF"/>
+        </w:rPr>
+      </w:pPr>
+      <w:r>
+        <w:rPr>
+          <w:color w:val="000000"/>
+          <w:sz w:val="24"/>
+          <w:szCs w:val="24"/>
+          <w:shd w:val="clear" w:color="auto" w:fill="FFFFFF"/>
+        </w:rPr>
+        <w:t>6. Automação de tarefas: Algoritmos são usados ​​para automatizar processos repetitivos e enfadonhos.</w:t>
+      </w:r>
+    </w:p>
+    <w:p>
+      <w:pPr>
+        <w:jc w:val="both"/>
+        <w:rPr>
+          <w:color w:val="000000"/>
+          <w:sz w:val="24"/>
+          <w:szCs w:val="24"/>
+          <w:shd w:val="clear" w:color="auto" w:fill="FFFFFF"/>
+        </w:rPr>
+      </w:pPr>
+    </w:p>
+    <w:p>
+      <w:pPr>
+        <w:jc w:val="both"/>
+        <w:rPr>
+          <w:color w:val="000000"/>
+          <w:sz w:val="24"/>
+          <w:szCs w:val="24"/>
+          <w:shd w:val="clear" w:color="auto" w:fill="FFFFFF"/>
+        </w:rPr>
+      </w:pPr>
+      <w:r>
+        <w:rPr>
+          <w:color w:val="000000"/>
+          <w:sz w:val="24"/>
+          <w:szCs w:val="24"/>
+          <w:shd w:val="clear" w:color="auto" w:fill="FFFFFF"/>
+        </w:rPr>
+        <w:t xml:space="preserve"> 7.</w:t>
+      </w:r>
+      <w:r>
+        <w:rPr>
+          <w:color w:val="000000"/>
+          <w:sz w:val="24"/>
+          <w:szCs w:val="24"/>
+          <w:shd w:val="clear" w:color="auto" w:fill="FFFFFF"/>
+        </w:rPr>
+        <w:t xml:space="preserve"> </w:t>
+      </w:r>
+      <w:r>
+        <w:rPr>
+          <w:color w:val="000000"/>
+          <w:sz w:val="24"/>
+          <w:szCs w:val="24"/>
+          <w:shd w:val="clear" w:color="auto" w:fill="FFFFFF"/>
+        </w:rPr>
+        <w:t>Tomada de decisão: Algoritmos são usados ​​para tomar decisões com base em dados e critérios específicos. Isto é especialmente importante em áreas como a inteligência artificial, onde os algoritmos aprendem e melhoram ao longo do tempo.</w:t>
+      </w:r>
+    </w:p>
+    <w:p>
+      <w:pPr>
+        <w:jc w:val="both"/>
+        <w:rPr>
+          <w:sz w:val="24"/>
+          <w:szCs w:val="24"/>
+        </w:rPr>
+      </w:pPr>
+    </w:p>
+    <w:p>
+      <w:pPr>
+        <w:jc w:val="both"/>
+        <w:rPr>
+          <w:sz w:val="24"/>
+          <w:szCs w:val="24"/>
+        </w:rPr>
+      </w:pPr>
+    </w:p>
+    <w:p>
+      <w:pPr>
+        <w:jc w:val="both"/>
+        <w:rPr>
+          <w:color w:val="0D0D0D"/>
+          <w:sz w:val="24"/>
+          <w:szCs w:val="24"/>
+          <w:highlight w:val="white"/>
+        </w:rPr>
+      </w:pPr>
+    </w:p>
+    <w:p>
+      <w:pPr>
+        <w:jc w:val="both"/>
+        <w:rPr>
+          <w:color w:val="0D0D0D"/>
+          <w:sz w:val="24"/>
+          <w:szCs w:val="24"/>
+          <w:highlight w:val="white"/>
+        </w:rPr>
+      </w:pPr>
+    </w:p>
+    <w:p>
+      <w:pPr>
+        <w:jc w:val="both"/>
+        <w:rPr>
+          <w:color w:val="0D0D0D"/>
+          <w:sz w:val="24"/>
+          <w:szCs w:val="24"/>
+          <w:highlight w:val="white"/>
+        </w:rPr>
+      </w:pPr>
+    </w:p>
+    <w:p>
+      <w:pPr>
+        <w:jc w:val="both"/>
+        <w:rPr>
+          <w:color w:val="0D0D0D"/>
+          <w:sz w:val="24"/>
+          <w:szCs w:val="24"/>
+          <w:highlight w:val="white"/>
+        </w:rPr>
+      </w:pPr>
+    </w:p>
+    <w:p>
+      <w:pPr>
+        <w:jc w:val="both"/>
+        <w:rPr>
+          <w:color w:val="0D0D0D"/>
+          <w:sz w:val="24"/>
+          <w:szCs w:val="24"/>
+          <w:highlight w:val="white"/>
+        </w:rPr>
+      </w:pPr>
+      <w:r>
+        <w:rPr>
+          <w:color w:val="0D0D0D"/>
+          <w:sz w:val="24"/>
+          <w:szCs w:val="24"/>
+          <w:highlight w:val="white"/>
+        </w:rPr>
+        <w:lastRenderedPageBreak/>
+        <w:t>LÓGICA DE PROGRAMAÇÃO E SUA RELAÇÃO COM ALGORITMOS</w:t>
+      </w:r>
+    </w:p>
+    <w:p>
+      <w:pPr>
+        <w:jc w:val="both"/>
+        <w:rPr>
+          <w:sz w:val="24"/>
+          <w:szCs w:val="24"/>
+        </w:rPr>
+      </w:pPr>
+    </w:p>
+    <w:p>
+      <w:pPr>
+        <w:jc w:val="both"/>
+        <w:rPr>
+          <w:sz w:val="24"/>
+          <w:szCs w:val="24"/>
+        </w:rPr>
+      </w:pPr>
+      <w:r>
+        <w:rPr>
+          <w:sz w:val="24"/>
+          <w:szCs w:val="24"/>
+        </w:rPr>
+        <w:t>Lógica de programação</w:t>
+      </w:r>
+      <w:r>
+        <w:rPr>
+          <w:sz w:val="24"/>
+          <w:szCs w:val="24"/>
+        </w:rPr>
+        <w:t>:</w:t>
+      </w:r>
+    </w:p>
+    <w:p>
+      <w:pPr>
+        <w:jc w:val="both"/>
+        <w:rPr>
+          <w:sz w:val="24"/>
+          <w:szCs w:val="24"/>
+        </w:rPr>
+      </w:pPr>
+      <w:r>
+        <w:rPr>
+          <w:sz w:val="24"/>
+          <w:szCs w:val="24"/>
+        </w:rPr>
+        <w:t xml:space="preserve"> </w:t>
+      </w:r>
+    </w:p>
+    <w:p>
+      <w:pPr>
+        <w:jc w:val="both"/>
+        <w:rPr>
+          <w:color w:val="000000"/>
+          <w:sz w:val="27"/>
+          <w:szCs w:val="27"/>
+          <w:shd w:val="clear" w:color="auto" w:fill="FFFFFF"/>
+        </w:rPr>
+      </w:pPr>
+      <w:r>
+        <w:rPr>
+          <w:color w:val="000000"/>
+          <w:sz w:val="27"/>
+          <w:szCs w:val="27"/>
+          <w:shd w:val="clear" w:color="auto" w:fill="FFFFFF"/>
+        </w:rPr>
+        <w:t>A lógica de programação está intimamente relacionada aos algoritmos e é uma estrutura teórica que orienta o desenvolvimento de algoritmos eficientes e precisos. </w:t>
+      </w:r>
+    </w:p>
+    <w:p>
+      <w:pPr>
+        <w:jc w:val="both"/>
+        <w:rPr>
+          <w:sz w:val="24"/>
+          <w:szCs w:val="24"/>
+        </w:rPr>
+      </w:pPr>
+    </w:p>
+    <w:p>
+      <w:pPr>
+        <w:jc w:val="both"/>
+        <w:rPr>
+          <w:sz w:val="24"/>
+          <w:szCs w:val="24"/>
+        </w:rPr>
+      </w:pPr>
+      <w:r>
+        <w:rPr>
+          <w:sz w:val="24"/>
+          <w:szCs w:val="24"/>
+        </w:rPr>
+        <w:t>Sua relação com os algoritmos:</w:t>
+      </w:r>
+    </w:p>
+    <w:p>
+      <w:pPr>
+        <w:jc w:val="both"/>
+        <w:rPr>
+          <w:sz w:val="24"/>
+          <w:szCs w:val="24"/>
+        </w:rPr>
+      </w:pPr>
+    </w:p>
+    <w:p>
+      <w:pPr>
+        <w:jc w:val="both"/>
+        <w:rPr>
+          <w:color w:val="000000"/>
+          <w:sz w:val="24"/>
+          <w:szCs w:val="24"/>
+          <w:shd w:val="clear" w:color="auto" w:fill="FFFFFF"/>
+        </w:rPr>
+      </w:pPr>
+      <w:r>
+        <w:rPr>
+          <w:color w:val="000000"/>
+          <w:sz w:val="24"/>
+          <w:szCs w:val="24"/>
+          <w:shd w:val="clear" w:color="auto" w:fill="FFFFFF"/>
+        </w:rPr>
+        <w:t>Perguntas de programação: É assim que os programadores pensam e criam soluções para problemas antes de traduzi-los para uma linguagem de produção.</w:t>
+      </w:r>
+    </w:p>
+    <w:p>
+      <w:pPr>
+        <w:jc w:val="both"/>
+        <w:rPr>
+          <w:color w:val="000000"/>
+          <w:sz w:val="24"/>
+          <w:szCs w:val="24"/>
+          <w:shd w:val="clear" w:color="auto" w:fill="FFFFFF"/>
+        </w:rPr>
+      </w:pPr>
+    </w:p>
+    <w:p>
+      <w:pPr>
+        <w:jc w:val="both"/>
+        <w:rPr>
+          <w:color w:val="000000"/>
+          <w:sz w:val="24"/>
+          <w:szCs w:val="24"/>
+          <w:shd w:val="clear" w:color="auto" w:fill="FFFFFF"/>
+        </w:rPr>
+      </w:pPr>
+      <w:r>
+        <w:rPr>
+          <w:color w:val="000000"/>
+          <w:sz w:val="24"/>
+          <w:szCs w:val="24"/>
+          <w:shd w:val="clear" w:color="auto" w:fill="FFFFFF"/>
+        </w:rPr>
+        <w:t>Descrição: Implementação desta lógica, explicando passo a passo como funciona a solução.</w:t>
+      </w:r>
+    </w:p>
+    <w:p>
+      <w:pPr>
+        <w:jc w:val="both"/>
+        <w:rPr>
+          <w:color w:val="000000"/>
+          <w:sz w:val="24"/>
+          <w:szCs w:val="24"/>
+          <w:shd w:val="clear" w:color="auto" w:fill="FFFFFF"/>
+        </w:rPr>
+      </w:pPr>
+    </w:p>
+    <w:p>
+      <w:pPr>
+        <w:jc w:val="both"/>
+        <w:rPr>
+          <w:color w:val="000000"/>
+          <w:sz w:val="24"/>
+          <w:szCs w:val="24"/>
+          <w:shd w:val="clear" w:color="auto" w:fill="FFFFFF"/>
+        </w:rPr>
+      </w:pPr>
+      <w:r>
+        <w:rPr>
+          <w:color w:val="000000"/>
+          <w:sz w:val="24"/>
+          <w:szCs w:val="24"/>
+          <w:shd w:val="clear" w:color="auto" w:fill="FFFFFF"/>
+        </w:rPr>
+        <w:t>Lógica do Programa: Envolve a compreensão das estruturas de controle de fluxo que controlam o caminho de execução de um programa, como restrições e loops (</w:t>
+      </w:r>
+      <w:proofErr w:type="spellStart"/>
+      <w:r>
+        <w:rPr>
+          <w:color w:val="000000"/>
+          <w:sz w:val="24"/>
+          <w:szCs w:val="24"/>
+          <w:shd w:val="clear" w:color="auto" w:fill="FFFFFF"/>
+        </w:rPr>
+        <w:t>if-else</w:t>
+      </w:r>
+      <w:proofErr w:type="spellEnd"/>
+      <w:r>
+        <w:rPr>
+          <w:color w:val="000000"/>
+          <w:sz w:val="24"/>
+          <w:szCs w:val="24"/>
+          <w:shd w:val="clear" w:color="auto" w:fill="FFFFFF"/>
+        </w:rPr>
+        <w:t>).</w:t>
+      </w:r>
+    </w:p>
+    <w:p>
+      <w:pPr>
+        <w:jc w:val="both"/>
+        <w:rPr>
+          <w:color w:val="000000"/>
+          <w:sz w:val="24"/>
+          <w:szCs w:val="24"/>
+          <w:shd w:val="clear" w:color="auto" w:fill="FFFFFF"/>
+        </w:rPr>
+      </w:pPr>
+    </w:p>
+    <w:p>
+      <w:pPr>
+        <w:jc w:val="both"/>
+        <w:rPr>
+          <w:color w:val="000000"/>
+          <w:sz w:val="24"/>
+          <w:szCs w:val="24"/>
+          <w:shd w:val="clear" w:color="auto" w:fill="FFFFFF"/>
+        </w:rPr>
+      </w:pPr>
+      <w:r>
+        <w:rPr>
+          <w:color w:val="000000"/>
+          <w:sz w:val="24"/>
+          <w:szCs w:val="24"/>
+          <w:shd w:val="clear" w:color="auto" w:fill="FFFFFF"/>
+        </w:rPr>
+        <w:t xml:space="preserve">Conteúdo: Use estruturas de controle para orientar o comportamento do programa em diferentes situações e contextos. </w:t>
+      </w:r>
+    </w:p>
+    <w:p>
+      <w:pPr>
+        <w:jc w:val="both"/>
+        <w:rPr>
+          <w:color w:val="000000"/>
+          <w:sz w:val="24"/>
+          <w:szCs w:val="24"/>
+          <w:shd w:val="clear" w:color="auto" w:fill="FFFFFF"/>
+        </w:rPr>
+      </w:pPr>
+    </w:p>
+    <w:p>
+      <w:pPr>
+        <w:jc w:val="both"/>
+        <w:rPr>
+          <w:color w:val="000000"/>
+          <w:sz w:val="24"/>
+          <w:szCs w:val="24"/>
+          <w:shd w:val="clear" w:color="auto" w:fill="FFFFFF"/>
+        </w:rPr>
+      </w:pPr>
+      <w:r>
+        <w:rPr>
+          <w:color w:val="000000"/>
+          <w:sz w:val="24"/>
+          <w:szCs w:val="24"/>
+          <w:shd w:val="clear" w:color="auto" w:fill="FFFFFF"/>
+        </w:rPr>
+        <w:t>Programação:</w:t>
+      </w:r>
+      <w:r>
+        <w:rPr>
+          <w:color w:val="000000"/>
+          <w:sz w:val="24"/>
+          <w:szCs w:val="24"/>
+          <w:shd w:val="clear" w:color="auto" w:fill="FFFFFF"/>
+        </w:rPr>
+        <w:t xml:space="preserve"> </w:t>
+      </w:r>
+      <w:r>
+        <w:rPr>
+          <w:color w:val="000000"/>
+          <w:sz w:val="24"/>
+          <w:szCs w:val="24"/>
+          <w:shd w:val="clear" w:color="auto" w:fill="FFFFFF"/>
+        </w:rPr>
+        <w:t>inclui a capacidade de organizar e manipular dados e compreender conceitos como variáveis, matrizes e estruturas de dados. Variáveis:</w:t>
+      </w:r>
+      <w:r>
+        <w:rPr>
+          <w:color w:val="000000"/>
+          <w:sz w:val="24"/>
+          <w:szCs w:val="24"/>
+          <w:shd w:val="clear" w:color="auto" w:fill="FFFFFF"/>
+        </w:rPr>
+        <w:t xml:space="preserve"> </w:t>
+      </w:r>
+      <w:r>
+        <w:rPr>
+          <w:color w:val="000000"/>
+          <w:sz w:val="24"/>
+          <w:szCs w:val="24"/>
+          <w:shd w:val="clear" w:color="auto" w:fill="FFFFFF"/>
+        </w:rPr>
+        <w:t>Use estes conceitos para especificar e manipular dados durante a execução do programa.</w:t>
+      </w:r>
+    </w:p>
+    <w:p>
+      <w:pPr>
+        <w:jc w:val="both"/>
+        <w:rPr>
+          <w:color w:val="000000"/>
+          <w:sz w:val="24"/>
+          <w:szCs w:val="24"/>
+          <w:shd w:val="clear" w:color="auto" w:fill="FFFFFF"/>
+        </w:rPr>
+      </w:pPr>
+    </w:p>
+    <w:p>
+      <w:pPr>
+        <w:jc w:val="both"/>
+        <w:rPr>
+          <w:color w:val="000000"/>
+          <w:sz w:val="24"/>
+          <w:szCs w:val="24"/>
+          <w:shd w:val="clear" w:color="auto" w:fill="FFFFFF"/>
+        </w:rPr>
+      </w:pPr>
+      <w:r>
+        <w:rPr>
+          <w:color w:val="000000"/>
+          <w:sz w:val="24"/>
+          <w:szCs w:val="24"/>
+          <w:shd w:val="clear" w:color="auto" w:fill="FFFFFF"/>
+        </w:rPr>
+        <w:t xml:space="preserve">Análise de Programa: Oferece a capacidade de analisar problemas, identificar áreas críticas e identificar estratégias de solução. </w:t>
+      </w:r>
+    </w:p>
+    <w:p>
+      <w:pPr>
+        <w:jc w:val="both"/>
+        <w:rPr>
+          <w:color w:val="000000"/>
+          <w:sz w:val="24"/>
+          <w:szCs w:val="24"/>
+          <w:shd w:val="clear" w:color="auto" w:fill="FFFFFF"/>
+        </w:rPr>
+      </w:pPr>
+    </w:p>
+    <w:p>
+      <w:pPr>
+        <w:jc w:val="both"/>
+        <w:rPr>
+          <w:color w:val="000000"/>
+          <w:sz w:val="24"/>
+          <w:szCs w:val="24"/>
+          <w:shd w:val="clear" w:color="auto" w:fill="FFFFFF"/>
+        </w:rPr>
+      </w:pPr>
+      <w:r>
+        <w:rPr>
+          <w:color w:val="000000"/>
+          <w:sz w:val="24"/>
+          <w:szCs w:val="24"/>
+          <w:shd w:val="clear" w:color="auto" w:fill="FFFFFF"/>
+        </w:rPr>
+        <w:t>Algoritmo:</w:t>
+      </w:r>
+      <w:r>
+        <w:rPr>
+          <w:color w:val="000000"/>
+          <w:sz w:val="24"/>
+          <w:szCs w:val="24"/>
+          <w:shd w:val="clear" w:color="auto" w:fill="FFFFFF"/>
+        </w:rPr>
+        <w:t xml:space="preserve"> </w:t>
+      </w:r>
+      <w:r>
+        <w:rPr>
+          <w:color w:val="000000"/>
+          <w:sz w:val="24"/>
+          <w:szCs w:val="24"/>
+          <w:shd w:val="clear" w:color="auto" w:fill="FFFFFF"/>
+        </w:rPr>
+        <w:t xml:space="preserve">apresenta detalhadamente a estratégia de solução, mostrando passo </w:t>
+      </w:r>
       <w:bookmarkStart w:id="0" w:name="_GoBack"/>
       <w:bookmarkEnd w:id="0"/>
       <w:r>
         <w:rPr>
-          <w:color w:val="0D0D0D"/>
-          <w:sz w:val="24"/>
-          <w:szCs w:val="24"/>
-          <w:highlight w:val="white"/>
-        </w:rPr>
-        <w:t>.................4</w:t>
-      </w:r>
-    </w:p>
-    <w:p>
-      <w:pPr>
-        <w:spacing w:line="360" w:lineRule="auto"/>
-        <w:rPr>
-          <w:b/>
-          <w:color w:val="0D0D0D"/>
-          <w:sz w:val="28"/>
-          <w:szCs w:val="28"/>
-          <w:highlight w:val="white"/>
-        </w:rPr>
-      </w:pPr>
-    </w:p>
-    <w:p/>
+          <w:color w:val="000000"/>
+          <w:sz w:val="24"/>
+          <w:szCs w:val="24"/>
+          <w:shd w:val="clear" w:color="auto" w:fill="FFFFFF"/>
+        </w:rPr>
+        <w:t>a passo como processar os dados e como resolver o problema.</w:t>
+      </w:r>
+    </w:p>
+    <w:p>
+      <w:pPr>
+        <w:jc w:val="both"/>
+        <w:rPr>
+          <w:color w:val="000000"/>
+          <w:sz w:val="24"/>
+          <w:szCs w:val="24"/>
+          <w:shd w:val="clear" w:color="auto" w:fill="FFFFFF"/>
+        </w:rPr>
+      </w:pPr>
+    </w:p>
+    <w:p>
+      <w:pPr>
+        <w:jc w:val="both"/>
+        <w:rPr>
+          <w:color w:val="000000"/>
+          <w:sz w:val="24"/>
+          <w:szCs w:val="24"/>
+          <w:shd w:val="clear" w:color="auto" w:fill="FFFFFF"/>
+        </w:rPr>
+      </w:pPr>
+      <w:r>
+        <w:rPr>
+          <w:color w:val="000000"/>
+          <w:sz w:val="24"/>
+          <w:szCs w:val="24"/>
+          <w:shd w:val="clear" w:color="auto" w:fill="FFFFFF"/>
+        </w:rPr>
+        <w:t>Lógica associativa:</w:t>
+      </w:r>
+      <w:r>
+        <w:rPr>
+          <w:color w:val="000000"/>
+          <w:sz w:val="24"/>
+          <w:szCs w:val="24"/>
+          <w:shd w:val="clear" w:color="auto" w:fill="FFFFFF"/>
+        </w:rPr>
+        <w:t xml:space="preserve"> </w:t>
+      </w:r>
+      <w:r>
+        <w:rPr>
+          <w:color w:val="000000"/>
+          <w:sz w:val="24"/>
+          <w:szCs w:val="24"/>
+          <w:shd w:val="clear" w:color="auto" w:fill="FFFFFF"/>
+        </w:rPr>
+        <w:t>Inclui tentar ser eficaz na resolução de problemas e esclarecer declarações lógicas.</w:t>
+      </w:r>
+    </w:p>
+    <w:p>
+      <w:pPr>
+        <w:jc w:val="both"/>
+        <w:rPr>
+          <w:color w:val="000000"/>
+          <w:sz w:val="24"/>
+          <w:szCs w:val="24"/>
+          <w:shd w:val="clear" w:color="auto" w:fill="FFFFFF"/>
+        </w:rPr>
+      </w:pPr>
+    </w:p>
+    <w:p>
+      <w:pPr>
+        <w:jc w:val="both"/>
+        <w:rPr>
+          <w:color w:val="000000"/>
+          <w:sz w:val="24"/>
+          <w:szCs w:val="24"/>
+          <w:shd w:val="clear" w:color="auto" w:fill="FFFFFF"/>
+        </w:rPr>
+      </w:pPr>
+      <w:r>
+        <w:rPr>
+          <w:color w:val="000000"/>
+          <w:sz w:val="24"/>
+          <w:szCs w:val="24"/>
+          <w:shd w:val="clear" w:color="auto" w:fill="FFFFFF"/>
+        </w:rPr>
+        <w:t>Comparação:</w:t>
+      </w:r>
+      <w:r>
+        <w:rPr>
+          <w:color w:val="000000"/>
+          <w:sz w:val="24"/>
+          <w:szCs w:val="24"/>
+          <w:shd w:val="clear" w:color="auto" w:fill="FFFFFF"/>
+        </w:rPr>
+        <w:t xml:space="preserve"> </w:t>
+      </w:r>
+      <w:r>
+        <w:rPr>
+          <w:color w:val="000000"/>
+          <w:sz w:val="24"/>
+          <w:szCs w:val="24"/>
+          <w:shd w:val="clear" w:color="auto" w:fill="FFFFFF"/>
+        </w:rPr>
+        <w:t>Os algoritmos devem ser apresentados de forma eficiente e clara e garantir que as soluções sejam compreendidas e implementadas.</w:t>
+      </w:r>
+    </w:p>
+    <w:p>
+      <w:pPr>
+        <w:jc w:val="both"/>
+        <w:rPr>
+          <w:color w:val="000000"/>
+          <w:sz w:val="24"/>
+          <w:szCs w:val="24"/>
+          <w:shd w:val="clear" w:color="auto" w:fill="FFFFFF"/>
+        </w:rPr>
+      </w:pPr>
+    </w:p>
+    <w:p>
+      <w:pPr>
+        <w:jc w:val="both"/>
+        <w:rPr>
+          <w:color w:val="000000"/>
+          <w:sz w:val="24"/>
+          <w:szCs w:val="24"/>
+          <w:shd w:val="clear" w:color="auto" w:fill="FFFFFF"/>
+        </w:rPr>
+      </w:pPr>
+      <w:r>
+        <w:rPr>
+          <w:color w:val="000000"/>
+          <w:sz w:val="24"/>
+          <w:szCs w:val="24"/>
+          <w:shd w:val="clear" w:color="auto" w:fill="FFFFFF"/>
+        </w:rPr>
+        <w:t>Em suma, a lógica é um método teórico e teórico para resolver problemas, e os algoritmos são a principal expressão e implementação dessa lógica.</w:t>
+      </w:r>
+    </w:p>
     <w:sectPr>
       <w:pgSz w:w="11906" w:h="16838"/>
       <w:pgMar w:top="1417" w:right="1701" w:bottom="1417" w:left="1701" w:header="708" w:footer="708" w:gutter="0"/>
@@ -1382,6 +2497,119 @@
 <file path=word/numbering.xml><?xml version="1.0" encoding="utf-8"?>
 <w:numbering xmlns:wpc="http://schemas.microsoft.com/office/word/2010/wordprocessingCanvas" xmlns:cx="http://schemas.microsoft.com/office/drawing/2014/chartex" xmlns:cx1="http://schemas.microsoft.com/office/drawing/2015/9/8/chartex" xmlns:cx2="http://schemas.microsoft.com/office/drawing/2015/10/21/chartex" xmlns:cx3="http://schemas.microsoft.com/office/drawing/2016/5/9/chartex" xmlns:cx4="http://schemas.microsoft.com/office/drawing/2016/5/10/chartex" xmlns:cx5="http://schemas.microsoft.com/office/drawing/2016/5/11/chartex" xmlns:cx6="http://schemas.microsoft.com/office/drawing/2016/5/12/chartex" xmlns:cx7="http://schemas.microsoft.com/office/drawing/2016/5/13/chartex" xmlns:cx8="http://schemas.microsoft.com/office/drawing/2016/5/14/chartex" xmlns:mc="http://schemas.openxmlformats.org/markup-compatibility/2006" xmlns:aink="http://schemas.microsoft.com/office/drawing/2016/ink" xmlns:am3d="http://schemas.microsoft.com/office/drawing/2017/model3d" xmlns:o="urn:schemas-microsoft-com:office:office" xmlns:r="http://schemas.openxmlformats.org/officeDocument/2006/relationships" xmlns:m="http://schemas.openxmlformats.org/officeDocument/2006/math" xmlns:v="urn:schemas-microsoft-com:vml" xmlns:wp14="http://schemas.microsoft.com/office/word/2010/wordprocessingDrawing" xmlns:wp="http://schemas.openxmlformats.org/drawingml/2006/wordprocessingDrawing" xmlns:w10="urn:schemas-microsoft-com:office:word" xmlns:w="http://schemas.openxmlformats.org/wordprocessingml/2006/main" xmlns:w14="http://schemas.microsoft.com/office/word/2010/wordml" xmlns:w15="http://schemas.microsoft.com/office/word/2012/wordml" xmlns:w16cid="http://schemas.microsoft.com/office/word/2016/wordml/cid" xmlns:w16se="http://schemas.microsoft.com/office/word/2015/wordml/symex" xmlns:wpg="http://schemas.microsoft.com/office/word/2010/wordprocessingGroup" xmlns:wpi="http://schemas.microsoft.com/office/word/2010/wordprocessingInk" xmlns:wne="http://schemas.microsoft.com/office/word/2006/wordml" xmlns:wps="http://schemas.microsoft.com/office/word/2010/wordprocessingShape" mc:Ignorable="w14 w15 w16se w16cid wp14">
   <w:abstractNum w:abstractNumId="0" w15:restartNumberingAfterBreak="0">
+    <w:nsid w:val="41661D44"/>
+    <w:multiLevelType w:val="multilevel"/>
+    <w:tmpl w:val="E2267F98"/>
+    <w:lvl w:ilvl="0">
+      <w:start w:val="1"/>
+      <w:numFmt w:val="decimal"/>
+      <w:lvlText w:val="%1.0"/>
+      <w:lvlJc w:val="left"/>
+      <w:pPr>
+        <w:ind w:left="405" w:hanging="405"/>
+      </w:pPr>
+      <w:rPr>
+        <w:rFonts w:hint="default"/>
+      </w:rPr>
+    </w:lvl>
+    <w:lvl w:ilvl="1">
+      <w:start w:val="1"/>
+      <w:numFmt w:val="decimal"/>
+      <w:lvlText w:val="%1.%2"/>
+      <w:lvlJc w:val="left"/>
+      <w:pPr>
+        <w:ind w:left="1113" w:hanging="405"/>
+      </w:pPr>
+      <w:rPr>
+        <w:rFonts w:hint="default"/>
+      </w:rPr>
+    </w:lvl>
+    <w:lvl w:ilvl="2">
+      <w:start w:val="1"/>
+      <w:numFmt w:val="decimal"/>
+      <w:lvlText w:val="%1.%2.%3"/>
+      <w:lvlJc w:val="left"/>
+      <w:pPr>
+        <w:ind w:left="2136" w:hanging="720"/>
+      </w:pPr>
+      <w:rPr>
+        <w:rFonts w:hint="default"/>
+      </w:rPr>
+    </w:lvl>
+    <w:lvl w:ilvl="3">
+      <w:start w:val="1"/>
+      <w:numFmt w:val="decimal"/>
+      <w:lvlText w:val="%1.%2.%3.%4"/>
+      <w:lvlJc w:val="left"/>
+      <w:pPr>
+        <w:ind w:left="3204" w:hanging="1080"/>
+      </w:pPr>
+      <w:rPr>
+        <w:rFonts w:hint="default"/>
+      </w:rPr>
+    </w:lvl>
+    <w:lvl w:ilvl="4">
+      <w:start w:val="1"/>
+      <w:numFmt w:val="decimal"/>
+      <w:lvlText w:val="%1.%2.%3.%4.%5"/>
+      <w:lvlJc w:val="left"/>
+      <w:pPr>
+        <w:ind w:left="3912" w:hanging="1080"/>
+      </w:pPr>
+      <w:rPr>
+        <w:rFonts w:hint="default"/>
+      </w:rPr>
+    </w:lvl>
+    <w:lvl w:ilvl="5">
+      <w:start w:val="1"/>
+      <w:numFmt w:val="decimal"/>
+      <w:lvlText w:val="%1.%2.%3.%4.%5.%6"/>
+      <w:lvlJc w:val="left"/>
+      <w:pPr>
+        <w:ind w:left="4980" w:hanging="1440"/>
+      </w:pPr>
+      <w:rPr>
+        <w:rFonts w:hint="default"/>
+      </w:rPr>
+    </w:lvl>
+    <w:lvl w:ilvl="6">
+      <w:start w:val="1"/>
+      <w:numFmt w:val="decimal"/>
+      <w:lvlText w:val="%1.%2.%3.%4.%5.%6.%7"/>
+      <w:lvlJc w:val="left"/>
+      <w:pPr>
+        <w:ind w:left="5688" w:hanging="1440"/>
+      </w:pPr>
+      <w:rPr>
+        <w:rFonts w:hint="default"/>
+      </w:rPr>
+    </w:lvl>
+    <w:lvl w:ilvl="7">
+      <w:start w:val="1"/>
+      <w:numFmt w:val="decimal"/>
+      <w:lvlText w:val="%1.%2.%3.%4.%5.%6.%7.%8"/>
+      <w:lvlJc w:val="left"/>
+      <w:pPr>
+        <w:ind w:left="6756" w:hanging="1800"/>
+      </w:pPr>
+      <w:rPr>
+        <w:rFonts w:hint="default"/>
+      </w:rPr>
+    </w:lvl>
+    <w:lvl w:ilvl="8">
+      <w:start w:val="1"/>
+      <w:numFmt w:val="decimal"/>
+      <w:lvlText w:val="%1.%2.%3.%4.%5.%6.%7.%8.%9"/>
+      <w:lvlJc w:val="left"/>
+      <w:pPr>
+        <w:ind w:left="7464" w:hanging="1800"/>
+      </w:pPr>
+      <w:rPr>
+        <w:rFonts w:hint="default"/>
+      </w:rPr>
+    </w:lvl>
+  </w:abstractNum>
+  <w:abstractNum w:abstractNumId="1" w15:restartNumberingAfterBreak="0">
     <w:nsid w:val="591C6244"/>
     <w:multiLevelType w:val="multilevel"/>
     <w:tmpl w:val="0BDE8AC4"/>
@@ -1468,7 +2696,7 @@
     </w:lvl>
   </w:abstractNum>
   <w:num w:numId="1">
-    <w:abstractNumId w:val="0"/>
+    <w:abstractNumId w:val="1"/>
     <w:lvlOverride w:ilvl="0">
       <w:startOverride w:val="1"/>
     </w:lvlOverride>
@@ -1496,6 +2724,9 @@
     <w:lvlOverride w:ilvl="8">
       <w:startOverride w:val="1"/>
     </w:lvlOverride>
+  </w:num>
+  <w:num w:numId="2">
+    <w:abstractNumId w:val="0"/>
   </w:num>
 </w:numbering>
 </file>

</xml_diff>

<commit_message>
adicionado funcoes e modulariza;a
</commit_message>
<xml_diff>
--- a/algoritmos e lógica de programação.docx
+++ b/algoritmos e lógica de programação.docx
@@ -3357,46 +3357,684 @@
           <w:u w:val="single"/>
         </w:rPr>
       </w:pPr>
+    </w:p>
+    <w:p>
+      <w:pPr>
+        <w:jc w:val="both"/>
+        <w:rPr>
+          <w:sz w:val="24"/>
+          <w:szCs w:val="24"/>
+          <w:highlight w:val="white"/>
+          <w:u w:val="single"/>
+        </w:rPr>
+      </w:pPr>
+      <w:r>
+        <w:rPr>
+          <w:sz w:val="24"/>
+          <w:szCs w:val="24"/>
+        </w:rPr>
+        <w:lastRenderedPageBreak/>
+        <w:t>Estes exemplos são escritos em Python, uma linguagem de alto nível que é fácil de entender. Eles demonstram a declaração de variáveis, entrada de dados, processamento e saída de resultados. Lembre-se de que a sintaxe pode variar dependendo da linguagem de programação que você está utilizando.</w:t>
+      </w:r>
+    </w:p>
+    <w:p>
+      <w:pPr>
+        <w:rPr>
+          <w:sz w:val="24"/>
+          <w:szCs w:val="24"/>
+          <w:highlight w:val="white"/>
+        </w:rPr>
+      </w:pPr>
+    </w:p>
+    <w:p>
+      <w:pPr>
+        <w:rPr>
+          <w:color w:val="0D0D0D"/>
+          <w:sz w:val="24"/>
+          <w:szCs w:val="24"/>
+          <w:highlight w:val="white"/>
+        </w:rPr>
+      </w:pPr>
+      <w:proofErr w:type="gramStart"/>
+      <w:r>
+        <w:rPr>
+          <w:b/>
+          <w:color w:val="0D0D0D"/>
+          <w:sz w:val="28"/>
+          <w:szCs w:val="28"/>
+          <w:highlight w:val="white"/>
+        </w:rPr>
+        <w:t>4.0</w:t>
+      </w:r>
+      <w:r>
+        <w:rPr>
+          <w:color w:val="0D0D0D"/>
+          <w:sz w:val="24"/>
+          <w:szCs w:val="24"/>
+          <w:highlight w:val="white"/>
+        </w:rPr>
+        <w:t xml:space="preserve">  </w:t>
+      </w:r>
+      <w:r>
+        <w:rPr>
+          <w:color w:val="0D0D0D"/>
+          <w:sz w:val="24"/>
+          <w:szCs w:val="24"/>
+          <w:highlight w:val="white"/>
+        </w:rPr>
+        <w:t>FUNÇÕES</w:t>
+      </w:r>
+      <w:proofErr w:type="gramEnd"/>
+      <w:r>
+        <w:rPr>
+          <w:color w:val="0D0D0D"/>
+          <w:sz w:val="24"/>
+          <w:szCs w:val="24"/>
+          <w:highlight w:val="white"/>
+        </w:rPr>
+        <w:t xml:space="preserve"> E MODULARIZAÇÃO</w:t>
+      </w:r>
+    </w:p>
+    <w:p>
+      <w:pPr>
+        <w:rPr>
+          <w:color w:val="0D0D0D"/>
+          <w:sz w:val="24"/>
+          <w:szCs w:val="24"/>
+          <w:highlight w:val="white"/>
+        </w:rPr>
+      </w:pPr>
+    </w:p>
+    <w:p>
+      <w:pPr>
+        <w:rPr>
+          <w:color w:val="0D0D0D"/>
+          <w:sz w:val="24"/>
+          <w:szCs w:val="24"/>
+          <w:highlight w:val="white"/>
+        </w:rPr>
+      </w:pPr>
+      <w:r>
+        <w:rPr>
+          <w:b/>
+          <w:sz w:val="24"/>
+          <w:szCs w:val="24"/>
+          <w:highlight w:val="white"/>
+        </w:rPr>
+        <w:t>4.1</w:t>
+      </w:r>
+      <w:r>
+        <w:rPr>
+          <w:b/>
+          <w:sz w:val="24"/>
+          <w:szCs w:val="24"/>
+          <w:highlight w:val="white"/>
+        </w:rPr>
+        <w:t xml:space="preserve"> </w:t>
+      </w:r>
+      <w:r>
+        <w:rPr>
+          <w:color w:val="0D0D0D"/>
+          <w:sz w:val="24"/>
+          <w:szCs w:val="24"/>
+          <w:highlight w:val="white"/>
+        </w:rPr>
+        <w:t>PESQUISA SOBRE O CONCEITO DE FUNÇÃO NA PROGRAMAÇÃO</w:t>
+      </w:r>
+    </w:p>
+    <w:p>
+      <w:pPr>
+        <w:rPr>
+          <w:b/>
+          <w:sz w:val="24"/>
+          <w:szCs w:val="24"/>
+          <w:highlight w:val="white"/>
+        </w:rPr>
+      </w:pPr>
+    </w:p>
+    <w:p>
+      <w:pPr>
+        <w:jc w:val="both"/>
+        <w:rPr>
+          <w:sz w:val="24"/>
+          <w:szCs w:val="24"/>
+        </w:rPr>
+      </w:pPr>
+      <w:r>
+        <w:rPr>
+          <w:sz w:val="24"/>
+          <w:szCs w:val="24"/>
+        </w:rPr>
+        <w:t>Em programação, uma função é uma sequência de instruções ou um bloco de código que realiza uma tarefa específica e pode ser chamado ou invocado a partir de outras partes do programa. As funções ajudam a organizar e modularizar o código, permitindo a reutilização de código e a separação de responsabilidades.</w:t>
+      </w:r>
+    </w:p>
+    <w:p>
+      <w:pPr>
+        <w:jc w:val="both"/>
+        <w:rPr>
+          <w:sz w:val="24"/>
+          <w:szCs w:val="24"/>
+          <w:highlight w:val="white"/>
+        </w:rPr>
+      </w:pPr>
+    </w:p>
+    <w:p>
+      <w:pPr>
+        <w:jc w:val="both"/>
+        <w:rPr>
+          <w:sz w:val="24"/>
+          <w:szCs w:val="24"/>
+          <w:highlight w:val="white"/>
+        </w:rPr>
+      </w:pPr>
+      <w:r>
+        <w:rPr>
+          <w:noProof/>
+          <w:sz w:val="24"/>
+          <w:szCs w:val="24"/>
+        </w:rPr>
+        <w:drawing>
+          <wp:inline distT="0" distB="0" distL="0" distR="0" wp14:anchorId="6FFA93E7" wp14:editId="7EE9C9EA">
+            <wp:extent cx="5400040" cy="3597910"/>
+            <wp:effectExtent l="0" t="0" r="0" b="2540"/>
+            <wp:docPr id="9" name="Imagem 9"/>
+            <wp:cNvGraphicFramePr>
+              <a:graphicFrameLocks xmlns:a="http://schemas.openxmlformats.org/drawingml/2006/main" noChangeAspect="1"/>
+            </wp:cNvGraphicFramePr>
+            <a:graphic xmlns:a="http://schemas.openxmlformats.org/drawingml/2006/main">
+              <a:graphicData uri="http://schemas.openxmlformats.org/drawingml/2006/picture">
+                <pic:pic xmlns:pic="http://schemas.openxmlformats.org/drawingml/2006/picture">
+                  <pic:nvPicPr>
+                    <pic:cNvPr id="9" name="fun;ao.png"/>
+                    <pic:cNvPicPr/>
+                  </pic:nvPicPr>
+                  <pic:blipFill>
+                    <a:blip r:embed="rId10">
+                      <a:extLst>
+                        <a:ext uri="{28A0092B-C50C-407E-A947-70E740481C1C}">
+                          <a14:useLocalDpi xmlns:a14="http://schemas.microsoft.com/office/drawing/2010/main" val="0"/>
+                        </a:ext>
+                      </a:extLst>
+                    </a:blip>
+                    <a:stretch>
+                      <a:fillRect/>
+                    </a:stretch>
+                  </pic:blipFill>
+                  <pic:spPr>
+                    <a:xfrm>
+                      <a:off x="0" y="0"/>
+                      <a:ext cx="5400040" cy="3597910"/>
+                    </a:xfrm>
+                    <a:prstGeom prst="rect">
+                      <a:avLst/>
+                    </a:prstGeom>
+                  </pic:spPr>
+                </pic:pic>
+              </a:graphicData>
+            </a:graphic>
+          </wp:inline>
+        </w:drawing>
+      </w:r>
+    </w:p>
+    <w:p>
+      <w:pPr>
+        <w:jc w:val="both"/>
+        <w:rPr>
+          <w:sz w:val="24"/>
+          <w:szCs w:val="24"/>
+          <w:highlight w:val="white"/>
+        </w:rPr>
+      </w:pPr>
+    </w:p>
+    <w:p>
+      <w:pPr>
+        <w:jc w:val="both"/>
+        <w:rPr>
+          <w:sz w:val="24"/>
+          <w:szCs w:val="24"/>
+          <w:highlight w:val="white"/>
+        </w:rPr>
+      </w:pPr>
+      <w:r>
+        <w:rPr>
+          <w:sz w:val="24"/>
+          <w:szCs w:val="24"/>
+        </w:rPr>
+        <w:t>As funções são fundamentais para a estruturação e organização de código, promovendo a reutilização e modularidade. Elas facilitam o desenvolvimento e a manutenção de programas, especialmente em projetos mais extensos.</w:t>
+      </w:r>
+    </w:p>
+    <w:p>
+      <w:pPr>
+        <w:jc w:val="both"/>
+        <w:rPr>
+          <w:b/>
+          <w:color w:val="0D0D0D"/>
+          <w:sz w:val="24"/>
+          <w:szCs w:val="24"/>
+          <w:highlight w:val="white"/>
+        </w:rPr>
+      </w:pPr>
+    </w:p>
+    <w:p>
+      <w:pPr>
+        <w:jc w:val="both"/>
+        <w:rPr>
+          <w:b/>
+          <w:color w:val="0D0D0D"/>
+          <w:sz w:val="24"/>
+          <w:szCs w:val="24"/>
+          <w:highlight w:val="white"/>
+        </w:rPr>
+      </w:pPr>
+    </w:p>
+    <w:p>
+      <w:pPr>
+        <w:jc w:val="both"/>
+        <w:rPr>
+          <w:b/>
+          <w:color w:val="0D0D0D"/>
+          <w:sz w:val="24"/>
+          <w:szCs w:val="24"/>
+          <w:highlight w:val="white"/>
+        </w:rPr>
+      </w:pPr>
+    </w:p>
+    <w:p>
+      <w:pPr>
+        <w:jc w:val="both"/>
+        <w:rPr>
+          <w:b/>
+          <w:color w:val="0D0D0D"/>
+          <w:sz w:val="24"/>
+          <w:szCs w:val="24"/>
+          <w:highlight w:val="white"/>
+        </w:rPr>
+      </w:pPr>
+    </w:p>
+    <w:p>
+      <w:pPr>
+        <w:jc w:val="both"/>
+        <w:rPr>
+          <w:b/>
+          <w:color w:val="0D0D0D"/>
+          <w:sz w:val="24"/>
+          <w:szCs w:val="24"/>
+          <w:highlight w:val="white"/>
+        </w:rPr>
+      </w:pPr>
+    </w:p>
+    <w:p>
+      <w:pPr>
+        <w:jc w:val="both"/>
+        <w:rPr>
+          <w:b/>
+          <w:color w:val="0D0D0D"/>
+          <w:sz w:val="24"/>
+          <w:szCs w:val="24"/>
+          <w:highlight w:val="white"/>
+        </w:rPr>
+      </w:pPr>
+    </w:p>
+    <w:p>
+      <w:pPr>
+        <w:jc w:val="both"/>
+        <w:rPr>
+          <w:b/>
+          <w:color w:val="0D0D0D"/>
+          <w:sz w:val="24"/>
+          <w:szCs w:val="24"/>
+          <w:highlight w:val="white"/>
+        </w:rPr>
+      </w:pPr>
+    </w:p>
+    <w:p>
+      <w:pPr>
+        <w:jc w:val="both"/>
+        <w:rPr>
+          <w:b/>
+          <w:color w:val="0D0D0D"/>
+          <w:sz w:val="24"/>
+          <w:szCs w:val="24"/>
+          <w:highlight w:val="white"/>
+        </w:rPr>
+      </w:pPr>
+    </w:p>
+    <w:p>
+      <w:pPr>
+        <w:jc w:val="both"/>
+        <w:rPr>
+          <w:color w:val="0D0D0D"/>
+          <w:sz w:val="24"/>
+          <w:szCs w:val="24"/>
+          <w:highlight w:val="white"/>
+        </w:rPr>
+      </w:pPr>
+      <w:r>
+        <w:rPr>
+          <w:b/>
+          <w:color w:val="0D0D0D"/>
+          <w:sz w:val="24"/>
+          <w:szCs w:val="24"/>
+          <w:highlight w:val="white"/>
+        </w:rPr>
+        <w:t>4.2</w:t>
+      </w:r>
+      <w:r>
+        <w:rPr>
+          <w:color w:val="0D0D0D"/>
+          <w:sz w:val="24"/>
+          <w:szCs w:val="24"/>
+          <w:highlight w:val="white"/>
+        </w:rPr>
+        <w:t xml:space="preserve"> </w:t>
+      </w:r>
+      <w:r>
+        <w:rPr>
+          <w:color w:val="0D0D0D"/>
+          <w:sz w:val="24"/>
+          <w:szCs w:val="24"/>
+          <w:highlight w:val="white"/>
+        </w:rPr>
+        <w:t>A IMPORTÂNCIA DA MODULARIZAÇÃO NA ESCRITA DE ALGORITMOS</w:t>
+      </w:r>
+    </w:p>
+    <w:p>
+      <w:pPr>
+        <w:rPr>
+          <w:color w:val="000000"/>
+          <w:sz w:val="24"/>
+          <w:szCs w:val="24"/>
+          <w:shd w:val="clear" w:color="auto" w:fill="FFFFFF"/>
+        </w:rPr>
+      </w:pPr>
+    </w:p>
+    <w:p>
+      <w:pPr>
+        <w:rPr>
+          <w:color w:val="000000"/>
+          <w:sz w:val="27"/>
+          <w:szCs w:val="27"/>
+          <w:shd w:val="clear" w:color="auto" w:fill="FFFFFF"/>
+        </w:rPr>
+      </w:pPr>
+      <w:r>
+        <w:rPr>
+          <w:color w:val="000000"/>
+          <w:sz w:val="24"/>
+          <w:szCs w:val="24"/>
+          <w:shd w:val="clear" w:color="auto" w:fill="FFFFFF"/>
+        </w:rPr>
+        <w:t>A modularização é um conceito importante ao escrever algoritmos que se referem à divisão de um programa complexo em partes menores, mais gerenciáveis ​​e independentes, chamadas módulos ou funções. Ess</w:t>
+      </w:r>
+      <w:r>
+        <w:rPr>
+          <w:color w:val="000000"/>
+          <w:sz w:val="24"/>
+          <w:szCs w:val="24"/>
+          <w:shd w:val="clear" w:color="auto" w:fill="FFFFFF"/>
+        </w:rPr>
+        <w:t>a a</w:t>
+      </w:r>
+      <w:r>
+        <w:rPr>
+          <w:color w:val="000000"/>
+          <w:sz w:val="24"/>
+          <w:szCs w:val="24"/>
+          <w:shd w:val="clear" w:color="auto" w:fill="FFFFFF"/>
+        </w:rPr>
+        <w:t>bordagem traz muitos benefícios importantes para o desenvolvimento de software</w:t>
+      </w:r>
+      <w:r>
+        <w:rPr>
+          <w:color w:val="000000"/>
+          <w:sz w:val="27"/>
+          <w:szCs w:val="27"/>
+          <w:shd w:val="clear" w:color="auto" w:fill="FFFFFF"/>
+        </w:rPr>
+        <w:t>.</w:t>
+      </w:r>
+    </w:p>
+    <w:p>
+      <w:pPr>
+        <w:rPr>
+          <w:color w:val="000000"/>
+          <w:sz w:val="24"/>
+          <w:szCs w:val="24"/>
+          <w:shd w:val="clear" w:color="auto" w:fill="FFFFFF"/>
+        </w:rPr>
+      </w:pPr>
+    </w:p>
+    <w:p>
+      <w:pPr>
+        <w:jc w:val="both"/>
+        <w:rPr>
+          <w:color w:val="000000"/>
+          <w:sz w:val="24"/>
+          <w:szCs w:val="24"/>
+          <w:shd w:val="clear" w:color="auto" w:fill="FFFFFF"/>
+        </w:rPr>
+      </w:pPr>
+      <w:r>
+        <w:rPr>
+          <w:color w:val="000000"/>
+          <w:sz w:val="24"/>
+          <w:szCs w:val="24"/>
+          <w:shd w:val="clear" w:color="auto" w:fill="FFFFFF"/>
+        </w:rPr>
+        <w:t>Esses componentes podem ser reaproveitados em diferentes partes do programa ou em outros projetos, economizando tempo e esforço. Isso facilita a identificação e a correção de erros, pois alterações e modificações nos componentes podem ser feitas sem interromper todo o sistema. - Essa alteração facilita a leitura do código porque você pode inspecionar cada seção individualmente.</w:t>
+      </w:r>
+    </w:p>
+    <w:p>
+      <w:pPr>
+        <w:jc w:val="both"/>
+        <w:rPr>
+          <w:color w:val="000000"/>
+          <w:sz w:val="24"/>
+          <w:szCs w:val="24"/>
+          <w:shd w:val="clear" w:color="auto" w:fill="FFFFFF"/>
+        </w:rPr>
+      </w:pPr>
+    </w:p>
+    <w:p>
+      <w:pPr>
+        <w:rPr>
+          <w:color w:val="0D0D0D"/>
+          <w:sz w:val="24"/>
+          <w:szCs w:val="24"/>
+          <w:highlight w:val="white"/>
+        </w:rPr>
+      </w:pPr>
+      <w:r>
+        <w:rPr>
+          <w:b/>
+          <w:color w:val="0D0D0D"/>
+          <w:sz w:val="24"/>
+          <w:szCs w:val="24"/>
+          <w:highlight w:val="white"/>
+        </w:rPr>
+        <w:t>4.3</w:t>
+      </w:r>
+      <w:r>
+        <w:rPr>
+          <w:color w:val="0D0D0D"/>
+          <w:sz w:val="24"/>
+          <w:szCs w:val="24"/>
+          <w:highlight w:val="white"/>
+        </w:rPr>
+        <w:t xml:space="preserve"> </w:t>
+      </w:r>
+      <w:r>
+        <w:rPr>
+          <w:color w:val="0D0D0D"/>
+          <w:sz w:val="24"/>
+          <w:szCs w:val="24"/>
+          <w:highlight w:val="white"/>
+        </w:rPr>
+        <w:t>EXEMPLOS DE FUNÇÕES SIMPLES E SUA UTILIZAÇÃO EM ALGORITMOS MAIS COMPLEXOS</w:t>
+      </w:r>
+    </w:p>
+    <w:p>
+      <w:pPr>
+        <w:rPr>
+          <w:color w:val="0D0D0D"/>
+          <w:sz w:val="24"/>
+          <w:szCs w:val="24"/>
+          <w:highlight w:val="white"/>
+        </w:rPr>
+      </w:pPr>
+    </w:p>
+    <w:p>
+      <w:pPr>
+        <w:rPr>
+          <w:color w:val="0D0D0D"/>
+          <w:sz w:val="24"/>
+          <w:szCs w:val="24"/>
+          <w:highlight w:val="white"/>
+        </w:rPr>
+      </w:pPr>
+      <w:r>
+        <w:rPr>
+          <w:noProof/>
+          <w:color w:val="000000"/>
+          <w:sz w:val="24"/>
+          <w:szCs w:val="24"/>
+          <w:shd w:val="clear" w:color="auto" w:fill="FFFFFF"/>
+        </w:rPr>
+        <w:drawing>
+          <wp:inline distT="0" distB="0" distL="0" distR="0" wp14:anchorId="00173A8F" wp14:editId="6E769D82">
+            <wp:extent cx="5400040" cy="4869815"/>
+            <wp:effectExtent l="0" t="0" r="0" b="6985"/>
+            <wp:docPr id="11" name="Imagem 11"/>
+            <wp:cNvGraphicFramePr>
+              <a:graphicFrameLocks xmlns:a="http://schemas.openxmlformats.org/drawingml/2006/main" noChangeAspect="1"/>
+            </wp:cNvGraphicFramePr>
+            <a:graphic xmlns:a="http://schemas.openxmlformats.org/drawingml/2006/main">
+              <a:graphicData uri="http://schemas.openxmlformats.org/drawingml/2006/picture">
+                <pic:pic xmlns:pic="http://schemas.openxmlformats.org/drawingml/2006/picture">
+                  <pic:nvPicPr>
+                    <pic:cNvPr id="11" name="algcomplx.png"/>
+                    <pic:cNvPicPr/>
+                  </pic:nvPicPr>
+                  <pic:blipFill>
+                    <a:blip r:embed="rId11">
+                      <a:extLst>
+                        <a:ext uri="{28A0092B-C50C-407E-A947-70E740481C1C}">
+                          <a14:useLocalDpi xmlns:a14="http://schemas.microsoft.com/office/drawing/2010/main" val="0"/>
+                        </a:ext>
+                      </a:extLst>
+                    </a:blip>
+                    <a:stretch>
+                      <a:fillRect/>
+                    </a:stretch>
+                  </pic:blipFill>
+                  <pic:spPr>
+                    <a:xfrm>
+                      <a:off x="0" y="0"/>
+                      <a:ext cx="5400040" cy="4869815"/>
+                    </a:xfrm>
+                    <a:prstGeom prst="rect">
+                      <a:avLst/>
+                    </a:prstGeom>
+                  </pic:spPr>
+                </pic:pic>
+              </a:graphicData>
+            </a:graphic>
+          </wp:inline>
+        </w:drawing>
+      </w:r>
+    </w:p>
+    <w:p>
+      <w:pPr>
+        <w:rPr>
+          <w:color w:val="000000"/>
+          <w:sz w:val="24"/>
+          <w:szCs w:val="24"/>
+          <w:shd w:val="clear" w:color="auto" w:fill="FFFFFF"/>
+        </w:rPr>
+      </w:pPr>
+      <w:r>
+        <w:rPr>
+          <w:noProof/>
+          <w:color w:val="000000"/>
+          <w:sz w:val="24"/>
+          <w:szCs w:val="24"/>
+          <w:shd w:val="clear" w:color="auto" w:fill="FFFFFF"/>
+        </w:rPr>
+        <w:lastRenderedPageBreak/>
+        <w:drawing>
+          <wp:inline distT="0" distB="0" distL="0" distR="0" wp14:anchorId="18E47788" wp14:editId="72629844">
+            <wp:extent cx="5400040" cy="5761990"/>
+            <wp:effectExtent l="0" t="0" r="0" b="0"/>
+            <wp:docPr id="12" name="Imagem 12"/>
+            <wp:cNvGraphicFramePr>
+              <a:graphicFrameLocks xmlns:a="http://schemas.openxmlformats.org/drawingml/2006/main" noChangeAspect="1"/>
+            </wp:cNvGraphicFramePr>
+            <a:graphic xmlns:a="http://schemas.openxmlformats.org/drawingml/2006/main">
+              <a:graphicData uri="http://schemas.openxmlformats.org/drawingml/2006/picture">
+                <pic:pic xmlns:pic="http://schemas.openxmlformats.org/drawingml/2006/picture">
+                  <pic:nvPicPr>
+                    <pic:cNvPr id="12" name="algcomplxx2.png"/>
+                    <pic:cNvPicPr/>
+                  </pic:nvPicPr>
+                  <pic:blipFill>
+                    <a:blip r:embed="rId12">
+                      <a:extLst>
+                        <a:ext uri="{28A0092B-C50C-407E-A947-70E740481C1C}">
+                          <a14:useLocalDpi xmlns:a14="http://schemas.microsoft.com/office/drawing/2010/main" val="0"/>
+                        </a:ext>
+                      </a:extLst>
+                    </a:blip>
+                    <a:stretch>
+                      <a:fillRect/>
+                    </a:stretch>
+                  </pic:blipFill>
+                  <pic:spPr>
+                    <a:xfrm>
+                      <a:off x="0" y="0"/>
+                      <a:ext cx="5400040" cy="5761990"/>
+                    </a:xfrm>
+                    <a:prstGeom prst="rect">
+                      <a:avLst/>
+                    </a:prstGeom>
+                  </pic:spPr>
+                </pic:pic>
+              </a:graphicData>
+            </a:graphic>
+          </wp:inline>
+        </w:drawing>
+      </w:r>
+    </w:p>
+    <w:p>
+      <w:pPr>
+        <w:rPr>
+          <w:color w:val="000000"/>
+          <w:sz w:val="24"/>
+          <w:szCs w:val="24"/>
+          <w:shd w:val="clear" w:color="auto" w:fill="FFFFFF"/>
+        </w:rPr>
+      </w:pPr>
+    </w:p>
+    <w:p>
+      <w:pPr>
+        <w:jc w:val="both"/>
+        <w:rPr>
+          <w:color w:val="000000"/>
+          <w:sz w:val="24"/>
+          <w:szCs w:val="24"/>
+          <w:shd w:val="clear" w:color="auto" w:fill="FFFFFF"/>
+        </w:rPr>
+      </w:pPr>
+      <w:r>
+        <w:rPr>
+          <w:color w:val="000000"/>
+          <w:sz w:val="24"/>
+          <w:szCs w:val="24"/>
+          <w:shd w:val="clear" w:color="auto" w:fill="FFFFFF"/>
+        </w:rPr>
+        <w:t>Estes são exemplos simples que ilustram como funções podem ser definidas para tarefas específicas e como essas funções podem ser integradas em algoritmos mais complexos. A modularização proporcionada pelas funções melhora a legibilidade, reutilização e manutenção do código. À medida que os algoritmos se tornam mais elaborados, a utilização de funções é essencial para organizar o código de forma eficiente.</w:t>
+      </w:r>
       <w:bookmarkStart w:id="0" w:name="_GoBack"/>
       <w:bookmarkEnd w:id="0"/>
-    </w:p>
-    <w:p>
-      <w:pPr>
-        <w:jc w:val="both"/>
-        <w:rPr>
-          <w:sz w:val="24"/>
-          <w:szCs w:val="24"/>
-          <w:highlight w:val="white"/>
-          <w:u w:val="single"/>
-        </w:rPr>
-      </w:pPr>
-      <w:r>
-        <w:rPr>
-          <w:sz w:val="24"/>
-          <w:szCs w:val="24"/>
-        </w:rPr>
-        <w:lastRenderedPageBreak/>
-        <w:t>Estes exemplos são escritos em Python, uma linguagem de alto nível que é fácil de entender. Eles demonstram a declaração de variáveis, entrada de dados, processamento e saída de resultados. Lembre-se de que a sintaxe pode variar dependendo da linguagem de programação que você está utilizando.</w:t>
-      </w:r>
-    </w:p>
-    <w:p>
-      <w:pPr>
-        <w:rPr>
-          <w:sz w:val="24"/>
-          <w:szCs w:val="24"/>
-          <w:highlight w:val="white"/>
-        </w:rPr>
-      </w:pPr>
-    </w:p>
-    <w:p>
-      <w:pPr>
-        <w:jc w:val="center"/>
-        <w:rPr>
-          <w:sz w:val="24"/>
-          <w:szCs w:val="24"/>
-          <w:highlight w:val="white"/>
-        </w:rPr>
-      </w:pPr>
     </w:p>
     <w:sectPr>
       <w:pgSz w:w="11906" w:h="16838"/>

</xml_diff>